<commit_message>
Add lecture notes and questionnaire for the presentation
Signed-off-by: Severin Kaderli <severin.kaderli@gmail.com>
</commit_message>
<xml_diff>
--- a/Presentation_questionnaire.docx
+++ b/Presentation_questionnaire.docx
@@ -66,38 +66,31 @@
           <w:tcPr>
             <w:tcW w:w="9072" w:type="dxa"/>
           </w:tcPr>
+          <w:p>
+            <w:r>
+              <w:t xml:space="preserve">The theme and target topic of my presentation is IT security. I especially want to talk about </w:t>
+            </w:r>
+          </w:p>
+        </w:tc>
+      </w:tr>
+      <w:tr>
+        <w:tc>
+          <w:tcPr>
+            <w:tcW w:w="9072" w:type="dxa"/>
+          </w:tcPr>
+          <w:p>
+            <w:r>
+              <w:t>phishing and how you can avoid and prevent it.</w:t>
+            </w:r>
+          </w:p>
+        </w:tc>
+      </w:tr>
+      <w:tr>
+        <w:tc>
+          <w:tcPr>
+            <w:tcW w:w="9072" w:type="dxa"/>
+          </w:tcPr>
           <w:p/>
-        </w:tc>
-      </w:tr>
-      <w:tr>
-        <w:tc>
-          <w:tcPr>
-            <w:tcW w:w="9072" w:type="dxa"/>
-          </w:tcPr>
-          <w:p/>
-        </w:tc>
-      </w:tr>
-      <w:tr>
-        <w:tc>
-          <w:tcPr>
-            <w:tcW w:w="9072" w:type="dxa"/>
-          </w:tcPr>
-          <w:p/>
-        </w:tc>
-      </w:tr>
-      <w:tr>
-        <w:tc>
-          <w:tcPr>
-            <w:tcW w:w="9072" w:type="dxa"/>
-          </w:tcPr>
-          <w:p/>
-        </w:tc>
-      </w:tr>
-      <w:tr>
-        <w:tc>
-          <w:tcPr>
-            <w:tcW w:w="9072" w:type="dxa"/>
-          </w:tcPr>
           <w:p/>
         </w:tc>
       </w:tr>
@@ -152,39 +145,57 @@
           <w:tcPr>
             <w:tcW w:w="9072" w:type="dxa"/>
           </w:tcPr>
+          <w:p>
+            <w:r>
+              <w:t>A</w:t>
+            </w:r>
+            <w:r>
+              <w:t>s an engineer the topic of IT security is very important. That’s why as engineers we also need to.</w:t>
+            </w:r>
+          </w:p>
+        </w:tc>
+      </w:tr>
+      <w:tr>
+        <w:tc>
+          <w:tcPr>
+            <w:tcW w:w="9072" w:type="dxa"/>
+          </w:tcPr>
+          <w:p>
+            <w:r>
+              <w:t>know the differ</w:t>
+            </w:r>
+            <w:bookmarkStart w:id="0" w:name="_GoBack"/>
+            <w:bookmarkEnd w:id="0"/>
+            <w:r>
+              <w:t xml:space="preserve">ent kind of security attacks that exist to help mitigate them. Phishing is one of </w:t>
+            </w:r>
+          </w:p>
+        </w:tc>
+      </w:tr>
+      <w:tr>
+        <w:tc>
+          <w:tcPr>
+            <w:tcW w:w="9072" w:type="dxa"/>
+          </w:tcPr>
+          <w:p>
+            <w:r>
+              <w:t>t</w:t>
+            </w:r>
+            <w:r>
+              <w:t>hose</w:t>
+            </w:r>
+            <w:r>
+              <w:t>.</w:t>
+            </w:r>
+          </w:p>
+        </w:tc>
+      </w:tr>
+      <w:tr>
+        <w:tc>
+          <w:tcPr>
+            <w:tcW w:w="9072" w:type="dxa"/>
+          </w:tcPr>
           <w:p/>
-        </w:tc>
-      </w:tr>
-      <w:tr>
-        <w:tc>
-          <w:tcPr>
-            <w:tcW w:w="9072" w:type="dxa"/>
-          </w:tcPr>
-          <w:p/>
-        </w:tc>
-      </w:tr>
-      <w:tr>
-        <w:tc>
-          <w:tcPr>
-            <w:tcW w:w="9072" w:type="dxa"/>
-          </w:tcPr>
-          <w:p/>
-        </w:tc>
-      </w:tr>
-      <w:tr>
-        <w:tc>
-          <w:tcPr>
-            <w:tcW w:w="9072" w:type="dxa"/>
-          </w:tcPr>
-          <w:p/>
-          <w:p/>
-        </w:tc>
-      </w:tr>
-      <w:tr>
-        <w:tc>
-          <w:tcPr>
-            <w:tcW w:w="9072" w:type="dxa"/>
-          </w:tcPr>
           <w:p/>
         </w:tc>
       </w:tr>
@@ -212,38 +223,57 @@
           <w:tcPr>
             <w:tcW w:w="9072" w:type="dxa"/>
           </w:tcPr>
+          <w:p>
+            <w:r>
+              <w:t>I’ve found multiple articles in which the authors</w:t>
+            </w:r>
+            <w:r>
+              <w:t xml:space="preserve"> talk about how to prevent phishing attacks and </w:t>
+            </w:r>
+          </w:p>
+        </w:tc>
+      </w:tr>
+      <w:tr>
+        <w:tc>
+          <w:tcPr>
+            <w:tcW w:w="9072" w:type="dxa"/>
+          </w:tcPr>
+          <w:p>
+            <w:r>
+              <w:t>give detail tips how to mitigate them.</w:t>
+            </w:r>
+            <w:r>
+              <w:t xml:space="preserve"> Some of the points they make I knew </w:t>
+            </w:r>
+            <w:proofErr w:type="gramStart"/>
+            <w:r>
+              <w:t>before</w:t>
+            </w:r>
+            <w:proofErr w:type="gramEnd"/>
+            <w:r>
+              <w:t xml:space="preserve"> but some are</w:t>
+            </w:r>
+          </w:p>
+        </w:tc>
+      </w:tr>
+      <w:tr>
+        <w:tc>
+          <w:tcPr>
+            <w:tcW w:w="9072" w:type="dxa"/>
+          </w:tcPr>
+          <w:p>
+            <w:r>
+              <w:t>new to me.</w:t>
+            </w:r>
+          </w:p>
+        </w:tc>
+      </w:tr>
+      <w:tr>
+        <w:tc>
+          <w:tcPr>
+            <w:tcW w:w="9072" w:type="dxa"/>
+          </w:tcPr>
           <w:p/>
-        </w:tc>
-      </w:tr>
-      <w:tr>
-        <w:tc>
-          <w:tcPr>
-            <w:tcW w:w="9072" w:type="dxa"/>
-          </w:tcPr>
-          <w:p/>
-        </w:tc>
-      </w:tr>
-      <w:tr>
-        <w:tc>
-          <w:tcPr>
-            <w:tcW w:w="9072" w:type="dxa"/>
-          </w:tcPr>
-          <w:p/>
-        </w:tc>
-      </w:tr>
-      <w:tr>
-        <w:tc>
-          <w:tcPr>
-            <w:tcW w:w="9072" w:type="dxa"/>
-          </w:tcPr>
-          <w:p/>
-        </w:tc>
-      </w:tr>
-      <w:tr>
-        <w:tc>
-          <w:tcPr>
-            <w:tcW w:w="9072" w:type="dxa"/>
-          </w:tcPr>
           <w:p/>
         </w:tc>
       </w:tr>
@@ -286,38 +316,52 @@
           <w:tcPr>
             <w:tcW w:w="9072" w:type="dxa"/>
           </w:tcPr>
+          <w:p>
+            <w:r>
+              <w:t xml:space="preserve">I mostly agree with the material that I’ve found and it’s about the same what I’ve learnt before </w:t>
+            </w:r>
+          </w:p>
+        </w:tc>
+      </w:tr>
+      <w:tr>
+        <w:tc>
+          <w:tcPr>
+            <w:tcW w:w="9072" w:type="dxa"/>
+          </w:tcPr>
+          <w:p>
+            <w:r>
+              <w:t>about phishing</w:t>
+            </w:r>
+            <w:r>
+              <w:t>. I personally conduct a critical research by</w:t>
+            </w:r>
+            <w:r>
+              <w:t xml:space="preserve"> finding multiple different sources for</w:t>
+            </w:r>
+          </w:p>
+        </w:tc>
+      </w:tr>
+      <w:tr>
+        <w:tc>
+          <w:tcPr>
+            <w:tcW w:w="9072" w:type="dxa"/>
+          </w:tcPr>
+          <w:p>
+            <w:r>
+              <w:t xml:space="preserve">my topic and see </w:t>
+            </w:r>
+            <w:r>
+              <w:t>if the authors are believable and trustworthy.</w:t>
+            </w:r>
+          </w:p>
+        </w:tc>
+      </w:tr>
+      <w:tr>
+        <w:tc>
+          <w:tcPr>
+            <w:tcW w:w="9072" w:type="dxa"/>
+          </w:tcPr>
           <w:p/>
-        </w:tc>
-      </w:tr>
-      <w:tr>
-        <w:tc>
-          <w:tcPr>
-            <w:tcW w:w="9072" w:type="dxa"/>
-          </w:tcPr>
-          <w:p/>
-        </w:tc>
-      </w:tr>
-      <w:tr>
-        <w:tc>
-          <w:tcPr>
-            <w:tcW w:w="9072" w:type="dxa"/>
-          </w:tcPr>
-          <w:p/>
-        </w:tc>
-      </w:tr>
-      <w:tr>
-        <w:tc>
-          <w:tcPr>
-            <w:tcW w:w="9072" w:type="dxa"/>
-          </w:tcPr>
-          <w:p/>
-        </w:tc>
-      </w:tr>
-      <w:tr>
-        <w:tc>
-          <w:tcPr>
-            <w:tcW w:w="9072" w:type="dxa"/>
-          </w:tcPr>
           <w:p/>
         </w:tc>
       </w:tr>
@@ -388,22 +432,13 @@
               <w:spacing w:line="240" w:lineRule="auto"/>
             </w:pPr>
             <w:r>
-              <w:t>Show it as a guide to the viewers.</w:t>
-            </w:r>
-            <w:r>
-              <w:t xml:space="preserve"> Talk about topic, the breakdown, new information</w:t>
-            </w:r>
-            <w:bookmarkStart w:id="0" w:name="_GoBack"/>
-            <w:bookmarkEnd w:id="0"/>
-            <w:r>
-              <w:t xml:space="preserve"> about the topic.</w:t>
-            </w:r>
-            <w:r>
-              <w:t xml:space="preserve"> Keep it brief</w:t>
-            </w:r>
-            <w:r>
-              <w:t>. Like a tour guide.</w:t>
-            </w:r>
+              <w:t>Helps the viewer to prepare for the content of the presentation. Gives a brief overview for them.</w:t>
+            </w:r>
+          </w:p>
+          <w:p>
+            <w:pPr>
+              <w:spacing w:line="240" w:lineRule="auto"/>
+            </w:pPr>
           </w:p>
         </w:tc>
       </w:tr>
@@ -440,17 +475,13 @@
               <w:spacing w:line="240" w:lineRule="auto"/>
             </w:pPr>
             <w:r>
-              <w:t>Quoting not word for word and concentrating on the gist of something.</w:t>
-            </w:r>
-            <w:r>
-              <w:t xml:space="preserve"> Calling back to remind the viewers</w:t>
-            </w:r>
-            <w:r>
-              <w:t>. Creating hierarchy of information.</w:t>
-            </w:r>
-            <w:r>
-              <w:t xml:space="preserve"> All absorption of new information.</w:t>
-            </w:r>
+              <w:t>Paraphrasing helps to convey information from other sources in a way people less knowledgeable can understand it more easily.</w:t>
+            </w:r>
+          </w:p>
+          <w:p>
+            <w:pPr>
+              <w:spacing w:line="240" w:lineRule="auto"/>
+            </w:pPr>
           </w:p>
         </w:tc>
       </w:tr>
@@ -487,14 +518,16 @@
               <w:spacing w:line="240" w:lineRule="auto"/>
             </w:pPr>
             <w:r>
-              <w:t>Locating where in the outline</w:t>
-            </w:r>
-            <w:r>
-              <w:t>, what am I going to see, what’s next.</w:t>
-            </w:r>
-            <w:r>
-              <w:t xml:space="preserve"> Brings people back to a group</w:t>
-            </w:r>
+              <w:t>Helps the viewer to keep track where we are in the presentation. Brings people back</w:t>
+            </w:r>
+            <w:r>
+              <w:t xml:space="preserve"> on track when they lost it.</w:t>
+            </w:r>
+          </w:p>
+          <w:p>
+            <w:pPr>
+              <w:spacing w:line="240" w:lineRule="auto"/>
+            </w:pPr>
           </w:p>
         </w:tc>
       </w:tr>
@@ -531,7 +564,7 @@
               <w:spacing w:line="240" w:lineRule="auto"/>
             </w:pPr>
             <w:r>
-              <w:t>Moving from one subject to the next.</w:t>
+              <w:t>Good transitions between topics can bring new excitement to the presentation and may make viewer more interested in the presentation again.</w:t>
             </w:r>
           </w:p>
         </w:tc>
@@ -566,28 +599,62 @@
           </w:tcPr>
           <w:p>
             <w:pPr>
+              <w:spacing w:line="240" w:lineRule="auto"/>
+            </w:pPr>
+            <w:r>
+              <w:t xml:space="preserve">It’s important the viewers </w:t>
+            </w:r>
+            <w:proofErr w:type="gramStart"/>
+            <w:r>
+              <w:t>are able to</w:t>
+            </w:r>
+            <w:proofErr w:type="gramEnd"/>
+            <w:r>
+              <w:t xml:space="preserve"> understand and follow the presentation without any problems. Else they might lose the attention.</w:t>
+            </w:r>
+          </w:p>
+          <w:p>
+            <w:pPr>
               <w:pStyle w:val="Listenabsatz"/>
-              <w:numPr>
-                <w:ilvl w:val="0"/>
-                <w:numId w:val="17"/>
-              </w:numPr>
               <w:spacing w:line="240" w:lineRule="auto"/>
             </w:pPr>
-            <w:r>
-              <w:t>Giving examples</w:t>
-            </w:r>
-          </w:p>
-          <w:p>
-            <w:pPr>
-              <w:pStyle w:val="Listenabsatz"/>
-              <w:numPr>
-                <w:ilvl w:val="0"/>
-                <w:numId w:val="17"/>
-              </w:numPr>
+          </w:p>
+        </w:tc>
+      </w:tr>
+      <w:tr>
+        <w:tc>
+          <w:tcPr>
+            <w:tcW w:w="1413" w:type="dxa"/>
+          </w:tcPr>
+          <w:p>
+            <w:pPr>
               <w:spacing w:line="240" w:lineRule="auto"/>
             </w:pPr>
             <w:r>
-              <w:t>Speak clearly (pronunciation, word choice, volume)</w:t>
+              <w:t>-pace/rhythm</w:t>
+            </w:r>
+          </w:p>
+          <w:p>
+            <w:pPr>
+              <w:spacing w:line="240" w:lineRule="auto"/>
+            </w:pPr>
+          </w:p>
+          <w:p>
+            <w:pPr>
+              <w:spacing w:line="240" w:lineRule="auto"/>
+            </w:pPr>
+          </w:p>
+        </w:tc>
+        <w:tc>
+          <w:tcPr>
+            <w:tcW w:w="7649" w:type="dxa"/>
+          </w:tcPr>
+          <w:p>
+            <w:pPr>
+              <w:spacing w:line="240" w:lineRule="auto"/>
+            </w:pPr>
+            <w:r>
+              <w:t>With the correct pace and rhythm of speaking it doesn’t sound too boring for the viewers and they rather listen to the presentation.</w:t>
             </w:r>
           </w:p>
         </w:tc>
@@ -602,7 +669,7 @@
               <w:spacing w:line="240" w:lineRule="auto"/>
             </w:pPr>
             <w:r>
-              <w:t>-pace/rhythm</w:t>
+              <w:t>-language</w:t>
             </w:r>
           </w:p>
           <w:p>
@@ -622,54 +689,43 @@
           </w:tcPr>
           <w:p>
             <w:pPr>
-              <w:pStyle w:val="Listenabsatz"/>
-              <w:numPr>
-                <w:ilvl w:val="0"/>
-                <w:numId w:val="17"/>
-              </w:numPr>
               <w:spacing w:line="240" w:lineRule="auto"/>
             </w:pPr>
             <w:r>
-              <w:t>Not to fast and not too slow</w:t>
-            </w:r>
-          </w:p>
-          <w:p>
-            <w:pPr>
-              <w:pStyle w:val="Listenabsatz"/>
-              <w:numPr>
-                <w:ilvl w:val="0"/>
-                <w:numId w:val="17"/>
-              </w:numPr>
+              <w:t>Makes it clearer for the viewers to understand the presentation. Helps conveying your information correctly.</w:t>
+            </w:r>
+          </w:p>
+        </w:tc>
+      </w:tr>
+      <w:tr>
+        <w:tc>
+          <w:tcPr>
+            <w:tcW w:w="1413" w:type="dxa"/>
+          </w:tcPr>
+          <w:p>
+            <w:pPr>
               <w:spacing w:line="240" w:lineRule="auto"/>
             </w:pPr>
             <w:r>
-              <w:t>Changing speed sometimes (for unimportant stuff)</w:t>
-            </w:r>
-          </w:p>
-          <w:p>
-            <w:pPr>
-              <w:pStyle w:val="Listenabsatz"/>
-              <w:numPr>
-                <w:ilvl w:val="0"/>
-                <w:numId w:val="17"/>
-              </w:numPr>
+              <w:t>-presence</w:t>
+            </w:r>
+          </w:p>
+          <w:p>
+            <w:pPr>
               <w:spacing w:line="240" w:lineRule="auto"/>
             </w:pPr>
-            <w:r>
-              <w:t>Pausing</w:t>
-            </w:r>
-          </w:p>
-          <w:p>
-            <w:pPr>
-              <w:pStyle w:val="Listenabsatz"/>
-              <w:numPr>
-                <w:ilvl w:val="0"/>
-                <w:numId w:val="17"/>
-              </w:numPr>
+          </w:p>
+        </w:tc>
+        <w:tc>
+          <w:tcPr>
+            <w:tcW w:w="7649" w:type="dxa"/>
+          </w:tcPr>
+          <w:p>
+            <w:pPr>
               <w:spacing w:line="240" w:lineRule="auto"/>
             </w:pPr>
             <w:r>
-              <w:t>Tone &amp; Volume</w:t>
+              <w:t>A strong presence makes your information more believable and trustworthy.</w:t>
             </w:r>
           </w:p>
         </w:tc>
@@ -684,7 +740,7 @@
               <w:spacing w:line="240" w:lineRule="auto"/>
             </w:pPr>
             <w:r>
-              <w:t>-language</w:t>
+              <w:t>-pertinence</w:t>
             </w:r>
           </w:p>
           <w:p>
@@ -704,234 +760,21 @@
           </w:tcPr>
           <w:p>
             <w:pPr>
-              <w:pStyle w:val="Listenabsatz"/>
-              <w:numPr>
-                <w:ilvl w:val="0"/>
-                <w:numId w:val="17"/>
-              </w:numPr>
-              <w:spacing w:line="240" w:lineRule="auto"/>
-            </w:pPr>
-            <w:r>
-              <w:t>Word choice</w:t>
-            </w:r>
-          </w:p>
-          <w:p>
-            <w:pPr>
-              <w:pStyle w:val="Listenabsatz"/>
-              <w:numPr>
-                <w:ilvl w:val="0"/>
-                <w:numId w:val="17"/>
-              </w:numPr>
-              <w:spacing w:line="240" w:lineRule="auto"/>
-            </w:pPr>
-            <w:r>
-              <w:t>Style of speaking</w:t>
-            </w:r>
-          </w:p>
-          <w:p>
-            <w:pPr>
-              <w:pStyle w:val="Listenabsatz"/>
-              <w:numPr>
-                <w:ilvl w:val="0"/>
-                <w:numId w:val="17"/>
-              </w:numPr>
-              <w:spacing w:line="240" w:lineRule="auto"/>
-            </w:pPr>
-            <w:r>
-              <w:t>Clarity</w:t>
-            </w:r>
-          </w:p>
-          <w:p>
-            <w:pPr>
-              <w:pStyle w:val="Listenabsatz"/>
-              <w:numPr>
-                <w:ilvl w:val="0"/>
-                <w:numId w:val="17"/>
-              </w:numPr>
-              <w:spacing w:line="240" w:lineRule="auto"/>
-            </w:pPr>
-            <w:r>
-              <w:t>Pronunciation</w:t>
-            </w:r>
-          </w:p>
-          <w:p>
-            <w:pPr>
-              <w:pStyle w:val="Listenabsatz"/>
-              <w:numPr>
-                <w:ilvl w:val="0"/>
-                <w:numId w:val="17"/>
-              </w:numPr>
-              <w:spacing w:line="240" w:lineRule="auto"/>
-            </w:pPr>
-            <w:r>
-              <w:t>Intonation</w:t>
-            </w:r>
-          </w:p>
-          <w:p>
-            <w:pPr>
-              <w:pStyle w:val="Listenabsatz"/>
-              <w:numPr>
-                <w:ilvl w:val="0"/>
-                <w:numId w:val="17"/>
-              </w:numPr>
-              <w:spacing w:line="240" w:lineRule="auto"/>
-            </w:pPr>
-            <w:r>
-              <w:t>Grammar</w:t>
-            </w:r>
-          </w:p>
-          <w:p>
-            <w:pPr>
-              <w:pStyle w:val="Listenabsatz"/>
-              <w:numPr>
-                <w:ilvl w:val="0"/>
-                <w:numId w:val="17"/>
-              </w:numPr>
-              <w:spacing w:line="240" w:lineRule="auto"/>
-            </w:pPr>
-            <w:r>
-              <w:t>Rhetorical elements</w:t>
-            </w:r>
-          </w:p>
-        </w:tc>
-      </w:tr>
-      <w:tr>
-        <w:tc>
-          <w:tcPr>
-            <w:tcW w:w="1413" w:type="dxa"/>
-          </w:tcPr>
-          <w:p>
-            <w:pPr>
-              <w:spacing w:line="240" w:lineRule="auto"/>
-            </w:pPr>
-            <w:r>
-              <w:lastRenderedPageBreak/>
-              <w:t>-presence</w:t>
-            </w:r>
-          </w:p>
-          <w:p>
-            <w:pPr>
-              <w:spacing w:line="240" w:lineRule="auto"/>
-            </w:pPr>
-          </w:p>
-          <w:p>
-            <w:pPr>
-              <w:spacing w:line="240" w:lineRule="auto"/>
-            </w:pPr>
-          </w:p>
-        </w:tc>
-        <w:tc>
-          <w:tcPr>
-            <w:tcW w:w="7649" w:type="dxa"/>
-          </w:tcPr>
-          <w:p>
-            <w:pPr>
-              <w:pStyle w:val="Listenabsatz"/>
-              <w:numPr>
-                <w:ilvl w:val="0"/>
-                <w:numId w:val="17"/>
-              </w:numPr>
-              <w:spacing w:line="240" w:lineRule="auto"/>
-            </w:pPr>
-            <w:r>
-              <w:t>Physical presence</w:t>
-            </w:r>
-          </w:p>
-          <w:p>
-            <w:pPr>
-              <w:pStyle w:val="Listenabsatz"/>
-              <w:numPr>
-                <w:ilvl w:val="0"/>
-                <w:numId w:val="17"/>
-              </w:numPr>
-              <w:spacing w:line="240" w:lineRule="auto"/>
-            </w:pPr>
-            <w:r>
-              <w:t>Eye contact</w:t>
-            </w:r>
-          </w:p>
-        </w:tc>
-      </w:tr>
-      <w:tr>
-        <w:tc>
-          <w:tcPr>
-            <w:tcW w:w="1413" w:type="dxa"/>
-          </w:tcPr>
-          <w:p>
-            <w:pPr>
-              <w:spacing w:line="240" w:lineRule="auto"/>
-            </w:pPr>
-            <w:r>
-              <w:t>-pertinence</w:t>
-            </w:r>
-          </w:p>
-          <w:p>
-            <w:pPr>
-              <w:spacing w:line="240" w:lineRule="auto"/>
-            </w:pPr>
-          </w:p>
-          <w:p>
-            <w:pPr>
-              <w:spacing w:line="240" w:lineRule="auto"/>
-            </w:pPr>
-          </w:p>
-        </w:tc>
-        <w:tc>
-          <w:tcPr>
-            <w:tcW w:w="7649" w:type="dxa"/>
-          </w:tcPr>
-          <w:p>
-            <w:pPr>
-              <w:pStyle w:val="Listenabsatz"/>
-              <w:numPr>
-                <w:ilvl w:val="0"/>
-                <w:numId w:val="17"/>
-              </w:numPr>
               <w:spacing w:line="240" w:lineRule="auto"/>
               <w:jc w:val="both"/>
             </w:pPr>
             <w:r>
-              <w:t xml:space="preserve">DIE </w:t>
-            </w:r>
-            <w:r>
-              <w:rPr>
-                <w:b/>
-                <w:sz w:val="44"/>
-              </w:rPr>
-              <w:t>PERTINENZ</w:t>
-            </w:r>
-          </w:p>
-          <w:p>
-            <w:pPr>
-              <w:pStyle w:val="Listenabsatz"/>
-              <w:numPr>
-                <w:ilvl w:val="0"/>
-                <w:numId w:val="17"/>
-              </w:numPr>
-              <w:spacing w:line="240" w:lineRule="auto"/>
-              <w:jc w:val="both"/>
-            </w:pPr>
-            <w:r>
-              <w:t>What’s import and relevant</w:t>
-            </w:r>
-          </w:p>
-          <w:p>
-            <w:pPr>
-              <w:pStyle w:val="Listenabsatz"/>
-              <w:numPr>
-                <w:ilvl w:val="0"/>
-                <w:numId w:val="17"/>
-              </w:numPr>
-              <w:spacing w:line="240" w:lineRule="auto"/>
-              <w:jc w:val="both"/>
-            </w:pPr>
+              <w:t>It’s very important that you mostly talk about things relevant to your topic or people might lose interest rather fast.</w:t>
+            </w:r>
           </w:p>
         </w:tc>
       </w:tr>
     </w:tbl>
     <w:p/>
+    <w:p/>
     <w:p>
       <w:r>
+        <w:lastRenderedPageBreak/>
         <w:t>FS18</w:t>
       </w:r>
       <w:r>
@@ -949,8 +792,13 @@
       <w:r>
         <w:t xml:space="preserve">Presentation </w:t>
       </w:r>
-      <w:r>
-        <w:t xml:space="preserve">evaluation </w:t>
+      <w:proofErr w:type="gramStart"/>
+      <w:r>
+        <w:t>evaluation</w:t>
+      </w:r>
+      <w:proofErr w:type="gramEnd"/>
+      <w:r>
+        <w:t xml:space="preserve"> </w:t>
       </w:r>
       <w:r>
         <w:t>criteria</w:t>
@@ -1871,21 +1719,6 @@
       <w:tblGrid>
         <w:gridCol w:w="9072"/>
       </w:tblGrid>
-      <w:tr>
-        <w:tc>
-          <w:tcPr>
-            <w:tcW w:w="9072" w:type="dxa"/>
-          </w:tcPr>
-          <w:p>
-            <w:pPr>
-              <w:spacing w:line="276" w:lineRule="auto"/>
-              <w:rPr>
-                <w:sz w:val="20"/>
-              </w:rPr>
-            </w:pPr>
-          </w:p>
-        </w:tc>
-      </w:tr>
       <w:tr>
         <w:tc>
           <w:tcPr>

</xml_diff>